<commit_message>
Modifica scenario alternativo 1 del diagramma degli scenari del visitatore #7187
</commit_message>
<xml_diff>
--- a/Documentazione progetto/2_SC_01.docx
+++ b/Documentazione progetto/2_SC_01.docx
@@ -243,19 +243,6 @@
     </w:p>
     <w:p>
       <w:pPr>
-        <w:pStyle w:val="Paragrafoelenco"/>
-        <w:spacing w:after="200" w:line="276" w:lineRule="auto"/>
-        <w:ind w:left="708"/>
-        <w:jc w:val="both"/>
-        <w:rPr>
-          <w:rFonts w:ascii="Calibri" w:eastAsia="Calibri" w:hAnsi="Calibri" w:cs="Calibri"/>
-          <w:sz w:val="28"/>
-          <w:szCs w:val="28"/>
-        </w:rPr>
-      </w:pPr>
-    </w:p>
-    <w:p>
-      <w:pPr>
         <w:rPr>
           <w:sz w:val="32"/>
           <w:szCs w:val="32"/>
@@ -321,7 +308,21 @@
           <w:sz w:val="28"/>
           <w:szCs w:val="28"/>
         </w:rPr>
-        <w:t>Nel caso in cui non ci sia internet e siamo al punto 3:</w:t>
+        <w:t>Nel caso in cui non ci</w:t>
+      </w:r>
+      <w:r>
+        <w:rPr>
+          <w:sz w:val="28"/>
+          <w:szCs w:val="28"/>
+        </w:rPr>
+        <w:t xml:space="preserve"> sia internet e siamo al punto 1</w:t>
+      </w:r>
+      <w:r>
+        <w:rPr>
+          <w:sz w:val="28"/>
+          <w:szCs w:val="28"/>
+        </w:rPr>
+        <w:t>:</w:t>
       </w:r>
     </w:p>
     <w:p>
@@ -337,17 +338,24 @@
           <w:szCs w:val="28"/>
         </w:rPr>
         <w:tab/>
-        <w:t>3.1 N</w:t>
+        <w:t>1.</w:t>
+      </w:r>
+      <w:r>
+        <w:rPr>
+          <w:sz w:val="28"/>
+          <w:szCs w:val="28"/>
+        </w:rPr>
+        <w:t xml:space="preserve">1 </w:t>
+      </w:r>
+      <w:r>
+        <w:rPr>
+          <w:sz w:val="28"/>
+          <w:szCs w:val="28"/>
+        </w:rPr>
+        <w:t>Non posso utilizzare l’app</w:t>
       </w:r>
       <w:bookmarkStart w:id="0" w:name="_GoBack"/>
       <w:bookmarkEnd w:id="0"/>
-      <w:r>
-        <w:rPr>
-          <w:sz w:val="28"/>
-          <w:szCs w:val="28"/>
-        </w:rPr>
-        <w:t>on visualizzo le informazioni</w:t>
-      </w:r>
     </w:p>
     <w:p>
       <w:pPr>
@@ -386,14 +394,7 @@
           <w:sz w:val="28"/>
           <w:szCs w:val="28"/>
         </w:rPr>
-        <w:t>Nel c</w:t>
-      </w:r>
-      <w:r>
-        <w:rPr>
-          <w:sz w:val="28"/>
-          <w:szCs w:val="28"/>
-        </w:rPr>
-        <w:t xml:space="preserve">aso in cui il visitatore non </w:t>
+        <w:t xml:space="preserve">Nel caso in cui il visitatore non </w:t>
       </w:r>
       <w:r>
         <w:rPr>
@@ -1480,6 +1481,7 @@
     <w:lsdException w:name="HTML Sample" w:semiHidden="1" w:unhideWhenUsed="1"/>
     <w:lsdException w:name="HTML Typewriter" w:semiHidden="1" w:unhideWhenUsed="1"/>
     <w:lsdException w:name="HTML Variable" w:semiHidden="1" w:unhideWhenUsed="1"/>
+    <w:lsdException w:name="Normal Table" w:semiHidden="1" w:unhideWhenUsed="1"/>
     <w:lsdException w:name="annotation subject" w:semiHidden="1" w:unhideWhenUsed="1"/>
     <w:lsdException w:name="No List" w:semiHidden="1" w:unhideWhenUsed="1"/>
     <w:lsdException w:name="Outline List 1" w:semiHidden="1" w:unhideWhenUsed="1"/>
@@ -1526,8 +1528,10 @@
     <w:lsdException w:name="Table Subtle 2" w:semiHidden="1" w:unhideWhenUsed="1"/>
     <w:lsdException w:name="Table Web 1" w:semiHidden="1" w:unhideWhenUsed="1"/>
     <w:lsdException w:name="Table Web 2" w:semiHidden="1" w:unhideWhenUsed="1"/>
+    <w:lsdException w:name="Table Web 3" w:semiHidden="1" w:unhideWhenUsed="1"/>
     <w:lsdException w:name="Balloon Text" w:semiHidden="1" w:unhideWhenUsed="1"/>
     <w:lsdException w:name="Table Grid" w:uiPriority="39"/>
+    <w:lsdException w:name="Table Theme" w:semiHidden="1" w:unhideWhenUsed="1"/>
     <w:lsdException w:name="Placeholder Text" w:semiHidden="1"/>
     <w:lsdException w:name="No Spacing" w:uiPriority="1" w:qFormat="1"/>
     <w:lsdException w:name="Light Shading" w:uiPriority="60"/>

</xml_diff>